<commit_message>
update, upgrade and replace
</commit_message>
<xml_diff>
--- a/Doc/Keyword.docx
+++ b/Doc/Keyword.docx
@@ -2,155 +2,1358 @@
 <file path=word/document.xml><?xml version="1.0" encoding="utf-8"?>
 <w:document xmlns:wpc="http://schemas.microsoft.com/office/word/2010/wordprocessingCanvas" xmlns:cx="http://schemas.microsoft.com/office/drawing/2014/chartex" xmlns:cx1="http://schemas.microsoft.com/office/drawing/2015/9/8/chartex" xmlns:cx2="http://schemas.microsoft.com/office/drawing/2015/10/21/chartex" xmlns:cx3="http://schemas.microsoft.com/office/drawing/2016/5/9/chartex" xmlns:cx4="http://schemas.microsoft.com/office/drawing/2016/5/10/chartex" xmlns:cx5="http://schemas.microsoft.com/office/drawing/2016/5/11/chartex" xmlns:cx6="http://schemas.microsoft.com/office/drawing/2016/5/12/chartex" xmlns:cx7="http://schemas.microsoft.com/office/drawing/2016/5/13/chartex" xmlns:cx8="http://schemas.microsoft.com/office/drawing/2016/5/14/chartex" xmlns:mc="http://schemas.openxmlformats.org/markup-compatibility/2006" xmlns:aink="http://schemas.microsoft.com/office/drawing/2016/ink" xmlns:am3d="http://schemas.microsoft.com/office/drawing/2017/model3d" xmlns:o="urn:schemas-microsoft-com:office:office" xmlns:r="http://schemas.openxmlformats.org/officeDocument/2006/relationships" xmlns:m="http://schemas.openxmlformats.org/officeDocument/2006/math" xmlns:v="urn:schemas-microsoft-com:vml" xmlns:wp14="http://schemas.microsoft.com/office/word/2010/wordprocessingDrawing" xmlns:wp="http://schemas.openxmlformats.org/drawingml/2006/wordprocessingDrawing" xmlns:w10="urn:schemas-microsoft-com:office:word" xmlns:w="http://schemas.openxmlformats.org/wordprocessingml/2006/main" xmlns:w14="http://schemas.microsoft.com/office/word/2010/wordml" xmlns:w15="http://schemas.microsoft.com/office/word/2012/wordml" xmlns:w16cex="http://schemas.microsoft.com/office/word/2018/wordml/cex" xmlns:w16cid="http://schemas.microsoft.com/office/word/2016/wordml/cid" xmlns:w16="http://schemas.microsoft.com/office/word/2018/wordml" xmlns:w16sdtdh="http://schemas.microsoft.com/office/word/2020/wordml/sdtdatahash" xmlns:w16se="http://schemas.microsoft.com/office/word/2015/wordml/symex" xmlns:wpg="http://schemas.microsoft.com/office/word/2010/wordprocessingGroup" xmlns:wpi="http://schemas.microsoft.com/office/word/2010/wordprocessingInk" xmlns:wne="http://schemas.microsoft.com/office/word/2006/wordml" xmlns:wps="http://schemas.microsoft.com/office/word/2010/wordprocessingShape" mc:Ignorable="w14 w15 w16se w16cid w16 w16cex w16sdtdh wp14">
   <w:body>
+    <w:tbl>
+      <w:tblPr>
+        <w:tblStyle w:val="TableGrid"/>
+        <w:tblW w:w="0" w:type="auto"/>
+        <w:tblLook w:val="04A0" w:firstRow="1" w:lastRow="0" w:firstColumn="1" w:lastColumn="0" w:noHBand="0" w:noVBand="1"/>
+      </w:tblPr>
+      <w:tblGrid>
+        <w:gridCol w:w="2155"/>
+        <w:gridCol w:w="2519"/>
+        <w:gridCol w:w="2338"/>
+        <w:gridCol w:w="2338"/>
+      </w:tblGrid>
+      <w:tr>
+        <w:trPr>
+          <w:trHeight w:val="890"/>
+        </w:trPr>
+        <w:tc>
+          <w:tcPr>
+            <w:tcW w:w="2155" w:type="dxa"/>
+          </w:tcPr>
+          <w:p>
+            <w:pPr>
+              <w:ind w:left="236"/>
+              <w:jc w:val="center"/>
+              <w:rPr>
+                <w:lang w:val="vi-VN"/>
+              </w:rPr>
+            </w:pPr>
+            <w:r>
+              <w:rPr>
+                <w:lang w:val="vi-VN"/>
+              </w:rPr>
+              <w:t>Key Word</w:t>
+            </w:r>
+          </w:p>
+        </w:tc>
+        <w:tc>
+          <w:tcPr>
+            <w:tcW w:w="2519" w:type="dxa"/>
+          </w:tcPr>
+          <w:p>
+            <w:pPr>
+              <w:jc w:val="center"/>
+              <w:rPr>
+                <w:lang w:val="vi-VN"/>
+              </w:rPr>
+            </w:pPr>
+            <w:r>
+              <w:rPr>
+                <w:lang w:val="vi-VN"/>
+              </w:rPr>
+              <w:t>Priority</w:t>
+            </w:r>
+          </w:p>
+        </w:tc>
+        <w:tc>
+          <w:tcPr>
+            <w:tcW w:w="2338" w:type="dxa"/>
+          </w:tcPr>
+          <w:p>
+            <w:pPr>
+              <w:jc w:val="center"/>
+              <w:rPr>
+                <w:lang w:val="vi-VN"/>
+              </w:rPr>
+            </w:pPr>
+            <w:r>
+              <w:rPr>
+                <w:lang w:val="vi-VN"/>
+              </w:rPr>
+              <w:t>Read Document ?</w:t>
+            </w:r>
+          </w:p>
+        </w:tc>
+        <w:tc>
+          <w:tcPr>
+            <w:tcW w:w="2338" w:type="dxa"/>
+          </w:tcPr>
+          <w:p>
+            <w:pPr>
+              <w:jc w:val="center"/>
+              <w:rPr>
+                <w:lang w:val="vi-VN"/>
+              </w:rPr>
+            </w:pPr>
+            <w:r>
+              <w:rPr>
+                <w:lang w:val="vi-VN"/>
+              </w:rPr>
+              <w:t>Have a Document</w:t>
+            </w:r>
+          </w:p>
+        </w:tc>
+      </w:tr>
+      <w:tr>
+        <w:tc>
+          <w:tcPr>
+            <w:tcW w:w="2155" w:type="dxa"/>
+          </w:tcPr>
+          <w:p>
+            <w:pPr>
+              <w:ind w:left="236"/>
+              <w:jc w:val="center"/>
+            </w:pPr>
+            <w:r>
+              <w:t>Kỹ Thuật</w:t>
+            </w:r>
+            <w:r>
+              <w:rPr>
+                <w:lang w:val="vi-VN"/>
+              </w:rPr>
+              <w:t xml:space="preserve"> </w:t>
+            </w:r>
+            <w:r>
+              <w:t>Transfer Learning</w:t>
+            </w:r>
+          </w:p>
+          <w:p>
+            <w:pPr>
+              <w:jc w:val="center"/>
+            </w:pPr>
+          </w:p>
+        </w:tc>
+        <w:tc>
+          <w:tcPr>
+            <w:tcW w:w="2519" w:type="dxa"/>
+          </w:tcPr>
+          <w:p>
+            <w:pPr>
+              <w:jc w:val="center"/>
+            </w:pPr>
+          </w:p>
+        </w:tc>
+        <w:tc>
+          <w:tcPr>
+            <w:tcW w:w="2338" w:type="dxa"/>
+          </w:tcPr>
+          <w:p>
+            <w:pPr>
+              <w:jc w:val="center"/>
+              <w:rPr>
+                <w:lang w:val="vi-VN"/>
+              </w:rPr>
+            </w:pPr>
+            <w:r>
+              <w:rPr>
+                <w:lang w:val="vi-VN"/>
+              </w:rPr>
+              <w:t>Non</w:t>
+            </w:r>
+          </w:p>
+        </w:tc>
+        <w:tc>
+          <w:tcPr>
+            <w:tcW w:w="2338" w:type="dxa"/>
+          </w:tcPr>
+          <w:p>
+            <w:pPr>
+              <w:jc w:val="center"/>
+            </w:pPr>
+          </w:p>
+        </w:tc>
+      </w:tr>
+      <w:tr>
+        <w:tc>
+          <w:tcPr>
+            <w:tcW w:w="2155" w:type="dxa"/>
+          </w:tcPr>
+          <w:p>
+            <w:pPr>
+              <w:ind w:left="236"/>
+              <w:jc w:val="center"/>
+            </w:pPr>
+            <w:r>
+              <w:t>Deep Learning</w:t>
+            </w:r>
+          </w:p>
+          <w:p>
+            <w:pPr>
+              <w:jc w:val="center"/>
+            </w:pPr>
+          </w:p>
+        </w:tc>
+        <w:tc>
+          <w:tcPr>
+            <w:tcW w:w="2519" w:type="dxa"/>
+          </w:tcPr>
+          <w:p>
+            <w:pPr>
+              <w:jc w:val="center"/>
+            </w:pPr>
+          </w:p>
+        </w:tc>
+        <w:tc>
+          <w:tcPr>
+            <w:tcW w:w="2338" w:type="dxa"/>
+          </w:tcPr>
+          <w:p>
+            <w:pPr>
+              <w:jc w:val="center"/>
+              <w:rPr>
+                <w:lang w:val="vi-VN"/>
+              </w:rPr>
+            </w:pPr>
+            <w:r>
+              <w:rPr>
+                <w:lang w:val="vi-VN"/>
+              </w:rPr>
+              <w:t>Non</w:t>
+            </w:r>
+          </w:p>
+        </w:tc>
+        <w:tc>
+          <w:tcPr>
+            <w:tcW w:w="2338" w:type="dxa"/>
+          </w:tcPr>
+          <w:p>
+            <w:pPr>
+              <w:jc w:val="center"/>
+            </w:pPr>
+          </w:p>
+        </w:tc>
+      </w:tr>
+      <w:tr>
+        <w:tc>
+          <w:tcPr>
+            <w:tcW w:w="2155" w:type="dxa"/>
+          </w:tcPr>
+          <w:p>
+            <w:pPr>
+              <w:ind w:left="236"/>
+              <w:jc w:val="center"/>
+            </w:pPr>
+            <w:r>
+              <w:t>OneHot</w:t>
+            </w:r>
+          </w:p>
+          <w:p>
+            <w:pPr>
+              <w:jc w:val="center"/>
+            </w:pPr>
+          </w:p>
+        </w:tc>
+        <w:tc>
+          <w:tcPr>
+            <w:tcW w:w="2519" w:type="dxa"/>
+          </w:tcPr>
+          <w:p>
+            <w:pPr>
+              <w:jc w:val="center"/>
+            </w:pPr>
+          </w:p>
+        </w:tc>
+        <w:tc>
+          <w:tcPr>
+            <w:tcW w:w="2338" w:type="dxa"/>
+          </w:tcPr>
+          <w:p>
+            <w:pPr>
+              <w:jc w:val="center"/>
+              <w:rPr>
+                <w:lang w:val="vi-VN"/>
+              </w:rPr>
+            </w:pPr>
+            <w:r>
+              <w:rPr>
+                <w:lang w:val="vi-VN"/>
+              </w:rPr>
+              <w:t>Non</w:t>
+            </w:r>
+          </w:p>
+        </w:tc>
+        <w:tc>
+          <w:tcPr>
+            <w:tcW w:w="2338" w:type="dxa"/>
+          </w:tcPr>
+          <w:p>
+            <w:pPr>
+              <w:jc w:val="center"/>
+            </w:pPr>
+          </w:p>
+        </w:tc>
+      </w:tr>
+      <w:tr>
+        <w:tc>
+          <w:tcPr>
+            <w:tcW w:w="2155" w:type="dxa"/>
+          </w:tcPr>
+          <w:p>
+            <w:pPr>
+              <w:ind w:left="236"/>
+              <w:jc w:val="center"/>
+            </w:pPr>
+            <w:r>
+              <w:t>PhoBert</w:t>
+            </w:r>
+          </w:p>
+          <w:p>
+            <w:pPr>
+              <w:jc w:val="center"/>
+            </w:pPr>
+          </w:p>
+        </w:tc>
+        <w:tc>
+          <w:tcPr>
+            <w:tcW w:w="2519" w:type="dxa"/>
+          </w:tcPr>
+          <w:p>
+            <w:pPr>
+              <w:jc w:val="center"/>
+            </w:pPr>
+          </w:p>
+        </w:tc>
+        <w:tc>
+          <w:tcPr>
+            <w:tcW w:w="2338" w:type="dxa"/>
+          </w:tcPr>
+          <w:p>
+            <w:pPr>
+              <w:jc w:val="center"/>
+              <w:rPr>
+                <w:lang w:val="vi-VN"/>
+              </w:rPr>
+            </w:pPr>
+            <w:r>
+              <w:rPr>
+                <w:lang w:val="vi-VN"/>
+              </w:rPr>
+              <w:t>Non</w:t>
+            </w:r>
+          </w:p>
+        </w:tc>
+        <w:tc>
+          <w:tcPr>
+            <w:tcW w:w="2338" w:type="dxa"/>
+          </w:tcPr>
+          <w:p>
+            <w:pPr>
+              <w:jc w:val="center"/>
+            </w:pPr>
+          </w:p>
+        </w:tc>
+      </w:tr>
+      <w:tr>
+        <w:tc>
+          <w:tcPr>
+            <w:tcW w:w="2155" w:type="dxa"/>
+          </w:tcPr>
+          <w:p>
+            <w:pPr>
+              <w:ind w:left="236"/>
+              <w:jc w:val="center"/>
+            </w:pPr>
+            <w:hyperlink r:id="rId4" w:history="1">
+              <w:r>
+                <w:rPr>
+                  <w:rStyle w:val="Hyperlink"/>
+                </w:rPr>
+                <w:t>Testcase</w:t>
+              </w:r>
+            </w:hyperlink>
+          </w:p>
+          <w:p>
+            <w:pPr>
+              <w:ind w:left="236"/>
+              <w:jc w:val="center"/>
+            </w:pPr>
+          </w:p>
+        </w:tc>
+        <w:tc>
+          <w:tcPr>
+            <w:tcW w:w="2519" w:type="dxa"/>
+          </w:tcPr>
+          <w:p>
+            <w:pPr>
+              <w:jc w:val="center"/>
+            </w:pPr>
+          </w:p>
+        </w:tc>
+        <w:tc>
+          <w:tcPr>
+            <w:tcW w:w="2338" w:type="dxa"/>
+          </w:tcPr>
+          <w:p>
+            <w:pPr>
+              <w:jc w:val="center"/>
+              <w:rPr>
+                <w:lang w:val="vi-VN"/>
+              </w:rPr>
+            </w:pPr>
+            <w:r>
+              <w:rPr>
+                <w:lang w:val="vi-VN"/>
+              </w:rPr>
+              <w:t>Non</w:t>
+            </w:r>
+          </w:p>
+        </w:tc>
+        <w:tc>
+          <w:tcPr>
+            <w:tcW w:w="2338" w:type="dxa"/>
+          </w:tcPr>
+          <w:p>
+            <w:pPr>
+              <w:jc w:val="center"/>
+              <w:rPr>
+                <w:lang w:val="vi-VN"/>
+              </w:rPr>
+            </w:pPr>
+            <w:r>
+              <w:rPr>
+                <w:lang w:val="vi-VN"/>
+              </w:rPr>
+              <w:t>True</w:t>
+            </w:r>
+          </w:p>
+        </w:tc>
+      </w:tr>
+      <w:tr>
+        <w:tc>
+          <w:tcPr>
+            <w:tcW w:w="2155" w:type="dxa"/>
+          </w:tcPr>
+          <w:p>
+            <w:pPr>
+              <w:ind w:left="236"/>
+              <w:jc w:val="center"/>
+            </w:pPr>
+            <w:r>
+              <w:t>Overfiting</w:t>
+            </w:r>
+          </w:p>
+          <w:p>
+            <w:pPr>
+              <w:jc w:val="center"/>
+            </w:pPr>
+          </w:p>
+        </w:tc>
+        <w:tc>
+          <w:tcPr>
+            <w:tcW w:w="2519" w:type="dxa"/>
+          </w:tcPr>
+          <w:p>
+            <w:pPr>
+              <w:jc w:val="center"/>
+            </w:pPr>
+          </w:p>
+        </w:tc>
+        <w:tc>
+          <w:tcPr>
+            <w:tcW w:w="2338" w:type="dxa"/>
+          </w:tcPr>
+          <w:p>
+            <w:pPr>
+              <w:jc w:val="center"/>
+              <w:rPr>
+                <w:lang w:val="vi-VN"/>
+              </w:rPr>
+            </w:pPr>
+            <w:r>
+              <w:rPr>
+                <w:lang w:val="vi-VN"/>
+              </w:rPr>
+              <w:t>Non</w:t>
+            </w:r>
+          </w:p>
+        </w:tc>
+        <w:tc>
+          <w:tcPr>
+            <w:tcW w:w="2338" w:type="dxa"/>
+          </w:tcPr>
+          <w:p>
+            <w:pPr>
+              <w:jc w:val="center"/>
+            </w:pPr>
+          </w:p>
+        </w:tc>
+      </w:tr>
+      <w:tr>
+        <w:tc>
+          <w:tcPr>
+            <w:tcW w:w="2155" w:type="dxa"/>
+          </w:tcPr>
+          <w:p>
+            <w:pPr>
+              <w:ind w:left="236"/>
+              <w:jc w:val="center"/>
+            </w:pPr>
+            <w:r>
+              <w:t>Object Relational Mapping</w:t>
+            </w:r>
+          </w:p>
+          <w:p>
+            <w:pPr>
+              <w:jc w:val="center"/>
+            </w:pPr>
+          </w:p>
+        </w:tc>
+        <w:tc>
+          <w:tcPr>
+            <w:tcW w:w="2519" w:type="dxa"/>
+          </w:tcPr>
+          <w:p>
+            <w:pPr>
+              <w:jc w:val="center"/>
+            </w:pPr>
+          </w:p>
+        </w:tc>
+        <w:tc>
+          <w:tcPr>
+            <w:tcW w:w="2338" w:type="dxa"/>
+          </w:tcPr>
+          <w:p>
+            <w:pPr>
+              <w:jc w:val="center"/>
+              <w:rPr>
+                <w:lang w:val="vi-VN"/>
+              </w:rPr>
+            </w:pPr>
+            <w:r>
+              <w:rPr>
+                <w:lang w:val="vi-VN"/>
+              </w:rPr>
+              <w:t>Non</w:t>
+            </w:r>
+          </w:p>
+        </w:tc>
+        <w:tc>
+          <w:tcPr>
+            <w:tcW w:w="2338" w:type="dxa"/>
+          </w:tcPr>
+          <w:p>
+            <w:pPr>
+              <w:jc w:val="center"/>
+            </w:pPr>
+          </w:p>
+        </w:tc>
+      </w:tr>
+      <w:tr>
+        <w:tc>
+          <w:tcPr>
+            <w:tcW w:w="2155" w:type="dxa"/>
+          </w:tcPr>
+          <w:p>
+            <w:pPr>
+              <w:ind w:left="236"/>
+              <w:jc w:val="center"/>
+            </w:pPr>
+            <w:r>
+              <w:t>Data Cleaning</w:t>
+            </w:r>
+          </w:p>
+          <w:p>
+            <w:pPr>
+              <w:jc w:val="center"/>
+            </w:pPr>
+          </w:p>
+        </w:tc>
+        <w:tc>
+          <w:tcPr>
+            <w:tcW w:w="2519" w:type="dxa"/>
+          </w:tcPr>
+          <w:p>
+            <w:pPr>
+              <w:jc w:val="center"/>
+            </w:pPr>
+          </w:p>
+        </w:tc>
+        <w:tc>
+          <w:tcPr>
+            <w:tcW w:w="2338" w:type="dxa"/>
+          </w:tcPr>
+          <w:p>
+            <w:pPr>
+              <w:jc w:val="center"/>
+              <w:rPr>
+                <w:lang w:val="vi-VN"/>
+              </w:rPr>
+            </w:pPr>
+            <w:r>
+              <w:rPr>
+                <w:lang w:val="vi-VN"/>
+              </w:rPr>
+              <w:t>Non</w:t>
+            </w:r>
+          </w:p>
+        </w:tc>
+        <w:tc>
+          <w:tcPr>
+            <w:tcW w:w="2338" w:type="dxa"/>
+          </w:tcPr>
+          <w:p>
+            <w:pPr>
+              <w:jc w:val="center"/>
+            </w:pPr>
+          </w:p>
+        </w:tc>
+      </w:tr>
+      <w:tr>
+        <w:trPr>
+          <w:trHeight w:val="476"/>
+        </w:trPr>
+        <w:tc>
+          <w:tcPr>
+            <w:tcW w:w="2155" w:type="dxa"/>
+          </w:tcPr>
+          <w:p>
+            <w:pPr>
+              <w:ind w:left="236"/>
+              <w:jc w:val="center"/>
+            </w:pPr>
+            <w:r>
+              <w:t>Human In The Loop</w:t>
+            </w:r>
+          </w:p>
+          <w:p>
+            <w:pPr>
+              <w:jc w:val="center"/>
+            </w:pPr>
+          </w:p>
+        </w:tc>
+        <w:tc>
+          <w:tcPr>
+            <w:tcW w:w="2519" w:type="dxa"/>
+          </w:tcPr>
+          <w:p>
+            <w:pPr>
+              <w:jc w:val="center"/>
+            </w:pPr>
+          </w:p>
+        </w:tc>
+        <w:tc>
+          <w:tcPr>
+            <w:tcW w:w="2338" w:type="dxa"/>
+          </w:tcPr>
+          <w:p>
+            <w:pPr>
+              <w:jc w:val="center"/>
+              <w:rPr>
+                <w:lang w:val="vi-VN"/>
+              </w:rPr>
+            </w:pPr>
+            <w:r>
+              <w:rPr>
+                <w:lang w:val="vi-VN"/>
+              </w:rPr>
+              <w:t>Non</w:t>
+            </w:r>
+          </w:p>
+        </w:tc>
+        <w:tc>
+          <w:tcPr>
+            <w:tcW w:w="2338" w:type="dxa"/>
+          </w:tcPr>
+          <w:p>
+            <w:pPr>
+              <w:jc w:val="center"/>
+            </w:pPr>
+          </w:p>
+        </w:tc>
+      </w:tr>
+      <w:tr>
+        <w:trPr>
+          <w:trHeight w:val="566"/>
+        </w:trPr>
+        <w:tc>
+          <w:tcPr>
+            <w:tcW w:w="2155" w:type="dxa"/>
+          </w:tcPr>
+          <w:p>
+            <w:pPr>
+              <w:jc w:val="center"/>
+            </w:pPr>
+            <w:r>
+              <w:t>Sự Thật Nền Tảng</w:t>
+            </w:r>
+          </w:p>
+        </w:tc>
+        <w:tc>
+          <w:tcPr>
+            <w:tcW w:w="2519" w:type="dxa"/>
+          </w:tcPr>
+          <w:p>
+            <w:pPr>
+              <w:jc w:val="center"/>
+            </w:pPr>
+          </w:p>
+        </w:tc>
+        <w:tc>
+          <w:tcPr>
+            <w:tcW w:w="2338" w:type="dxa"/>
+          </w:tcPr>
+          <w:p>
+            <w:pPr>
+              <w:jc w:val="center"/>
+              <w:rPr>
+                <w:lang w:val="vi-VN"/>
+              </w:rPr>
+            </w:pPr>
+            <w:r>
+              <w:rPr>
+                <w:lang w:val="vi-VN"/>
+              </w:rPr>
+              <w:t>Non</w:t>
+            </w:r>
+          </w:p>
+        </w:tc>
+        <w:tc>
+          <w:tcPr>
+            <w:tcW w:w="2338" w:type="dxa"/>
+          </w:tcPr>
+          <w:p>
+            <w:pPr>
+              <w:jc w:val="center"/>
+            </w:pPr>
+          </w:p>
+        </w:tc>
+      </w:tr>
+      <w:tr>
+        <w:tc>
+          <w:tcPr>
+            <w:tcW w:w="2155" w:type="dxa"/>
+          </w:tcPr>
+          <w:p>
+            <w:pPr>
+              <w:ind w:left="236"/>
+              <w:jc w:val="center"/>
+            </w:pPr>
+            <w:hyperlink r:id="rId5" w:history="1">
+              <w:r>
+                <w:rPr>
+                  <w:rStyle w:val="Hyperlink"/>
+                </w:rPr>
+                <w:t>Decision Tree</w:t>
+              </w:r>
+            </w:hyperlink>
+          </w:p>
+          <w:p>
+            <w:pPr>
+              <w:jc w:val="center"/>
+            </w:pPr>
+          </w:p>
+        </w:tc>
+        <w:tc>
+          <w:tcPr>
+            <w:tcW w:w="2519" w:type="dxa"/>
+          </w:tcPr>
+          <w:p>
+            <w:pPr>
+              <w:jc w:val="center"/>
+            </w:pPr>
+          </w:p>
+        </w:tc>
+        <w:tc>
+          <w:tcPr>
+            <w:tcW w:w="2338" w:type="dxa"/>
+          </w:tcPr>
+          <w:p>
+            <w:pPr>
+              <w:jc w:val="center"/>
+              <w:rPr>
+                <w:lang w:val="vi-VN"/>
+              </w:rPr>
+            </w:pPr>
+            <w:r>
+              <w:rPr>
+                <w:lang w:val="vi-VN"/>
+              </w:rPr>
+              <w:t>Non</w:t>
+            </w:r>
+          </w:p>
+        </w:tc>
+        <w:tc>
+          <w:tcPr>
+            <w:tcW w:w="2338" w:type="dxa"/>
+          </w:tcPr>
+          <w:p>
+            <w:pPr>
+              <w:jc w:val="center"/>
+              <w:rPr>
+                <w:lang w:val="vi-VN"/>
+              </w:rPr>
+            </w:pPr>
+            <w:r>
+              <w:rPr>
+                <w:lang w:val="vi-VN"/>
+              </w:rPr>
+              <w:t>True</w:t>
+            </w:r>
+          </w:p>
+        </w:tc>
+      </w:tr>
+      <w:tr>
+        <w:tc>
+          <w:tcPr>
+            <w:tcW w:w="2155" w:type="dxa"/>
+          </w:tcPr>
+          <w:p>
+            <w:pPr>
+              <w:ind w:left="236"/>
+              <w:jc w:val="center"/>
+            </w:pPr>
+            <w:r>
+              <w:t>Perceptron</w:t>
+            </w:r>
+          </w:p>
+          <w:p>
+            <w:pPr>
+              <w:jc w:val="center"/>
+            </w:pPr>
+          </w:p>
+        </w:tc>
+        <w:tc>
+          <w:tcPr>
+            <w:tcW w:w="2519" w:type="dxa"/>
+          </w:tcPr>
+          <w:p>
+            <w:pPr>
+              <w:jc w:val="center"/>
+            </w:pPr>
+          </w:p>
+        </w:tc>
+        <w:tc>
+          <w:tcPr>
+            <w:tcW w:w="2338" w:type="dxa"/>
+          </w:tcPr>
+          <w:p>
+            <w:pPr>
+              <w:jc w:val="center"/>
+              <w:rPr>
+                <w:lang w:val="vi-VN"/>
+              </w:rPr>
+            </w:pPr>
+            <w:r>
+              <w:rPr>
+                <w:lang w:val="vi-VN"/>
+              </w:rPr>
+              <w:t>Non</w:t>
+            </w:r>
+          </w:p>
+        </w:tc>
+        <w:tc>
+          <w:tcPr>
+            <w:tcW w:w="2338" w:type="dxa"/>
+          </w:tcPr>
+          <w:p>
+            <w:pPr>
+              <w:jc w:val="center"/>
+            </w:pPr>
+          </w:p>
+        </w:tc>
+      </w:tr>
+      <w:tr>
+        <w:tc>
+          <w:tcPr>
+            <w:tcW w:w="2155" w:type="dxa"/>
+          </w:tcPr>
+          <w:p>
+            <w:pPr>
+              <w:ind w:left="236"/>
+              <w:jc w:val="center"/>
+            </w:pPr>
+            <w:r>
+              <w:t>Session</w:t>
+            </w:r>
+          </w:p>
+          <w:p>
+            <w:pPr>
+              <w:jc w:val="center"/>
+            </w:pPr>
+          </w:p>
+        </w:tc>
+        <w:tc>
+          <w:tcPr>
+            <w:tcW w:w="2519" w:type="dxa"/>
+          </w:tcPr>
+          <w:p>
+            <w:pPr>
+              <w:jc w:val="center"/>
+            </w:pPr>
+          </w:p>
+        </w:tc>
+        <w:tc>
+          <w:tcPr>
+            <w:tcW w:w="2338" w:type="dxa"/>
+          </w:tcPr>
+          <w:p>
+            <w:pPr>
+              <w:jc w:val="center"/>
+              <w:rPr>
+                <w:lang w:val="vi-VN"/>
+              </w:rPr>
+            </w:pPr>
+            <w:r>
+              <w:rPr>
+                <w:lang w:val="vi-VN"/>
+              </w:rPr>
+              <w:t>Non</w:t>
+            </w:r>
+          </w:p>
+        </w:tc>
+        <w:tc>
+          <w:tcPr>
+            <w:tcW w:w="2338" w:type="dxa"/>
+          </w:tcPr>
+          <w:p>
+            <w:pPr>
+              <w:jc w:val="center"/>
+            </w:pPr>
+          </w:p>
+        </w:tc>
+      </w:tr>
+      <w:tr>
+        <w:trPr>
+          <w:trHeight w:val="440"/>
+        </w:trPr>
+        <w:tc>
+          <w:tcPr>
+            <w:tcW w:w="2155" w:type="dxa"/>
+          </w:tcPr>
+          <w:p>
+            <w:pPr>
+              <w:jc w:val="center"/>
+            </w:pPr>
+            <w:r>
+              <w:t>Metrics</w:t>
+            </w:r>
+          </w:p>
+        </w:tc>
+        <w:tc>
+          <w:tcPr>
+            <w:tcW w:w="2519" w:type="dxa"/>
+          </w:tcPr>
+          <w:p>
+            <w:pPr>
+              <w:jc w:val="center"/>
+            </w:pPr>
+          </w:p>
+        </w:tc>
+        <w:tc>
+          <w:tcPr>
+            <w:tcW w:w="2338" w:type="dxa"/>
+          </w:tcPr>
+          <w:p>
+            <w:pPr>
+              <w:jc w:val="center"/>
+              <w:rPr>
+                <w:lang w:val="vi-VN"/>
+              </w:rPr>
+            </w:pPr>
+            <w:r>
+              <w:rPr>
+                <w:lang w:val="vi-VN"/>
+              </w:rPr>
+              <w:t>Non</w:t>
+            </w:r>
+          </w:p>
+        </w:tc>
+        <w:tc>
+          <w:tcPr>
+            <w:tcW w:w="2338" w:type="dxa"/>
+          </w:tcPr>
+          <w:p>
+            <w:pPr>
+              <w:jc w:val="center"/>
+            </w:pPr>
+          </w:p>
+        </w:tc>
+      </w:tr>
+      <w:tr>
+        <w:trPr>
+          <w:trHeight w:val="431"/>
+        </w:trPr>
+        <w:tc>
+          <w:tcPr>
+            <w:tcW w:w="2155" w:type="dxa"/>
+          </w:tcPr>
+          <w:p>
+            <w:pPr>
+              <w:jc w:val="center"/>
+              <w:rPr>
+                <w:lang w:val="vi-VN"/>
+              </w:rPr>
+            </w:pPr>
+            <w:hyperlink r:id="rId6" w:history="1">
+              <w:r>
+                <w:rPr>
+                  <w:rStyle w:val="Hyperlink"/>
+                  <w:lang w:val="vi-VN"/>
+                </w:rPr>
+                <w:t>PipeLine (model)</w:t>
+              </w:r>
+            </w:hyperlink>
+          </w:p>
+          <w:p>
+            <w:pPr>
+              <w:jc w:val="center"/>
+              <w:rPr>
+                <w:lang w:val="vi-VN"/>
+              </w:rPr>
+            </w:pPr>
+            <w:r>
+              <w:rPr>
+                <w:lang w:val="vi-VN"/>
+              </w:rPr>
+              <w:t>Pipeline (Explain)</w:t>
+            </w:r>
+          </w:p>
+        </w:tc>
+        <w:tc>
+          <w:tcPr>
+            <w:tcW w:w="2519" w:type="dxa"/>
+          </w:tcPr>
+          <w:p>
+            <w:pPr>
+              <w:jc w:val="center"/>
+            </w:pPr>
+          </w:p>
+        </w:tc>
+        <w:tc>
+          <w:tcPr>
+            <w:tcW w:w="2338" w:type="dxa"/>
+          </w:tcPr>
+          <w:p>
+            <w:pPr>
+              <w:jc w:val="center"/>
+              <w:rPr>
+                <w:lang w:val="vi-VN"/>
+              </w:rPr>
+            </w:pPr>
+            <w:r>
+              <w:rPr>
+                <w:lang w:val="vi-VN"/>
+              </w:rPr>
+              <w:t>Non</w:t>
+            </w:r>
+          </w:p>
+        </w:tc>
+        <w:tc>
+          <w:tcPr>
+            <w:tcW w:w="2338" w:type="dxa"/>
+          </w:tcPr>
+          <w:p>
+            <w:pPr>
+              <w:jc w:val="center"/>
+              <w:rPr>
+                <w:lang w:val="vi-VN"/>
+              </w:rPr>
+            </w:pPr>
+            <w:r>
+              <w:rPr>
+                <w:lang w:val="vi-VN"/>
+              </w:rPr>
+              <w:t>True</w:t>
+            </w:r>
+          </w:p>
+          <w:p>
+            <w:pPr>
+              <w:jc w:val="center"/>
+              <w:rPr>
+                <w:lang w:val="vi-VN"/>
+              </w:rPr>
+            </w:pPr>
+          </w:p>
+        </w:tc>
+      </w:tr>
+      <w:tr>
+        <w:trPr>
+          <w:trHeight w:val="521"/>
+        </w:trPr>
+        <w:tc>
+          <w:tcPr>
+            <w:tcW w:w="2155" w:type="dxa"/>
+          </w:tcPr>
+          <w:p>
+            <w:pPr>
+              <w:jc w:val="center"/>
+              <w:rPr>
+                <w:lang w:val="vi-VN"/>
+              </w:rPr>
+            </w:pPr>
+            <w:hyperlink r:id="rId7" w:history="1">
+              <w:r>
+                <w:rPr>
+                  <w:rStyle w:val="Hyperlink"/>
+                  <w:lang w:val="vi-VN"/>
+                </w:rPr>
+                <w:t>Boruta</w:t>
+              </w:r>
+            </w:hyperlink>
+          </w:p>
+        </w:tc>
+        <w:tc>
+          <w:tcPr>
+            <w:tcW w:w="2519" w:type="dxa"/>
+          </w:tcPr>
+          <w:p>
+            <w:pPr>
+              <w:jc w:val="center"/>
+            </w:pPr>
+          </w:p>
+        </w:tc>
+        <w:tc>
+          <w:tcPr>
+            <w:tcW w:w="2338" w:type="dxa"/>
+          </w:tcPr>
+          <w:p>
+            <w:pPr>
+              <w:jc w:val="center"/>
+              <w:rPr>
+                <w:lang w:val="vi-VN"/>
+              </w:rPr>
+            </w:pPr>
+            <w:r>
+              <w:rPr>
+                <w:lang w:val="vi-VN"/>
+              </w:rPr>
+              <w:t>Non</w:t>
+            </w:r>
+          </w:p>
+        </w:tc>
+        <w:tc>
+          <w:tcPr>
+            <w:tcW w:w="2338" w:type="dxa"/>
+          </w:tcPr>
+          <w:p>
+            <w:pPr>
+              <w:jc w:val="center"/>
+              <w:rPr>
+                <w:lang w:val="vi-VN"/>
+              </w:rPr>
+            </w:pPr>
+            <w:r>
+              <w:rPr>
+                <w:lang w:val="vi-VN"/>
+              </w:rPr>
+              <w:t>True</w:t>
+            </w:r>
+          </w:p>
+        </w:tc>
+      </w:tr>
+      <w:tr>
+        <w:trPr>
+          <w:trHeight w:val="773"/>
+        </w:trPr>
+        <w:tc>
+          <w:tcPr>
+            <w:tcW w:w="2155" w:type="dxa"/>
+          </w:tcPr>
+          <w:p>
+            <w:pPr>
+              <w:jc w:val="center"/>
+              <w:rPr>
+                <w:lang w:val="vi-VN"/>
+              </w:rPr>
+            </w:pPr>
+            <w:hyperlink r:id="rId8" w:history="1">
+              <w:r>
+                <w:rPr>
+                  <w:rStyle w:val="Hyperlink"/>
+                  <w:lang w:val="vi-VN"/>
+                </w:rPr>
+                <w:t>Wisdom Of Crownd</w:t>
+              </w:r>
+            </w:hyperlink>
+          </w:p>
+        </w:tc>
+        <w:tc>
+          <w:tcPr>
+            <w:tcW w:w="2519" w:type="dxa"/>
+          </w:tcPr>
+          <w:p>
+            <w:pPr>
+              <w:jc w:val="center"/>
+            </w:pPr>
+          </w:p>
+        </w:tc>
+        <w:tc>
+          <w:tcPr>
+            <w:tcW w:w="2338" w:type="dxa"/>
+          </w:tcPr>
+          <w:p>
+            <w:pPr>
+              <w:jc w:val="center"/>
+              <w:rPr>
+                <w:lang w:val="vi-VN"/>
+              </w:rPr>
+            </w:pPr>
+            <w:r>
+              <w:rPr>
+                <w:lang w:val="vi-VN"/>
+              </w:rPr>
+              <w:t>Non</w:t>
+            </w:r>
+          </w:p>
+        </w:tc>
+        <w:tc>
+          <w:tcPr>
+            <w:tcW w:w="2338" w:type="dxa"/>
+          </w:tcPr>
+          <w:p>
+            <w:pPr>
+              <w:jc w:val="center"/>
+            </w:pPr>
+          </w:p>
+        </w:tc>
+      </w:tr>
+      <w:tr>
+        <w:trPr>
+          <w:trHeight w:val="809"/>
+        </w:trPr>
+        <w:tc>
+          <w:tcPr>
+            <w:tcW w:w="2155" w:type="dxa"/>
+          </w:tcPr>
+          <w:p>
+            <w:pPr>
+              <w:jc w:val="center"/>
+              <w:rPr>
+                <w:lang w:val="vi-VN"/>
+              </w:rPr>
+            </w:pPr>
+            <w:hyperlink r:id="rId9" w:history="1">
+              <w:r>
+                <w:rPr>
+                  <w:rStyle w:val="Hyperlink"/>
+                  <w:lang w:val="vi-VN"/>
+                </w:rPr>
+                <w:t>Type of ML</w:t>
+              </w:r>
+            </w:hyperlink>
+          </w:p>
+        </w:tc>
+        <w:tc>
+          <w:tcPr>
+            <w:tcW w:w="2519" w:type="dxa"/>
+          </w:tcPr>
+          <w:p>
+            <w:pPr>
+              <w:jc w:val="center"/>
+            </w:pPr>
+          </w:p>
+        </w:tc>
+        <w:tc>
+          <w:tcPr>
+            <w:tcW w:w="2338" w:type="dxa"/>
+          </w:tcPr>
+          <w:p>
+            <w:pPr>
+              <w:jc w:val="center"/>
+              <w:rPr>
+                <w:lang w:val="vi-VN"/>
+              </w:rPr>
+            </w:pPr>
+            <w:r>
+              <w:rPr>
+                <w:lang w:val="vi-VN"/>
+              </w:rPr>
+              <w:t>Non</w:t>
+            </w:r>
+          </w:p>
+        </w:tc>
+        <w:tc>
+          <w:tcPr>
+            <w:tcW w:w="2338" w:type="dxa"/>
+          </w:tcPr>
+          <w:p>
+            <w:pPr>
+              <w:jc w:val="center"/>
+            </w:pPr>
+          </w:p>
+        </w:tc>
+      </w:tr>
+      <w:tr>
+        <w:trPr>
+          <w:trHeight w:val="809"/>
+        </w:trPr>
+        <w:tc>
+          <w:tcPr>
+            <w:tcW w:w="2155" w:type="dxa"/>
+          </w:tcPr>
+          <w:p>
+            <w:pPr>
+              <w:jc w:val="center"/>
+              <w:rPr>
+                <w:lang w:val="vi-VN"/>
+              </w:rPr>
+            </w:pPr>
+            <w:hyperlink r:id="rId10" w:history="1">
+              <w:r>
+                <w:rPr>
+                  <w:rStyle w:val="Hyperlink"/>
+                  <w:lang w:val="vi-VN"/>
+                </w:rPr>
+                <w:t>Pandas</w:t>
+              </w:r>
+            </w:hyperlink>
+          </w:p>
+        </w:tc>
+        <w:tc>
+          <w:tcPr>
+            <w:tcW w:w="2519" w:type="dxa"/>
+          </w:tcPr>
+          <w:p>
+            <w:pPr>
+              <w:jc w:val="center"/>
+            </w:pPr>
+          </w:p>
+        </w:tc>
+        <w:tc>
+          <w:tcPr>
+            <w:tcW w:w="2338" w:type="dxa"/>
+          </w:tcPr>
+          <w:p>
+            <w:pPr>
+              <w:jc w:val="center"/>
+              <w:rPr>
+                <w:lang w:val="vi-VN"/>
+              </w:rPr>
+            </w:pPr>
+            <w:r>
+              <w:rPr>
+                <w:lang w:val="vi-VN"/>
+              </w:rPr>
+              <w:t>Non</w:t>
+            </w:r>
+          </w:p>
+        </w:tc>
+        <w:tc>
+          <w:tcPr>
+            <w:tcW w:w="2338" w:type="dxa"/>
+          </w:tcPr>
+          <w:p>
+            <w:pPr>
+              <w:jc w:val="center"/>
+              <w:rPr>
+                <w:lang w:val="vi-VN"/>
+              </w:rPr>
+            </w:pPr>
+            <w:r>
+              <w:rPr>
+                <w:lang w:val="vi-VN"/>
+              </w:rPr>
+              <w:t>True</w:t>
+            </w:r>
+          </w:p>
+        </w:tc>
+      </w:tr>
+    </w:tbl>
     <w:p>
       <w:pPr>
-        <w:rPr>
-          <w:sz w:val="40"/>
-          <w:szCs w:val="40"/>
-        </w:rPr>
-      </w:pPr>
-      <w:r>
-        <w:rPr>
-          <w:sz w:val="40"/>
-          <w:szCs w:val="40"/>
-        </w:rPr>
-        <w:t>Kỹ Thuật Transfer Learning</w:t>
-      </w:r>
-    </w:p>
-    <w:p>
-      <w:pPr>
-        <w:rPr>
-          <w:sz w:val="40"/>
-          <w:szCs w:val="40"/>
-        </w:rPr>
-      </w:pPr>
-      <w:r>
-        <w:rPr>
-          <w:sz w:val="40"/>
-          <w:szCs w:val="40"/>
-        </w:rPr>
-        <w:t>Deep Learning</w:t>
-      </w:r>
-    </w:p>
-    <w:p>
-      <w:pPr>
-        <w:rPr>
-          <w:sz w:val="40"/>
-          <w:szCs w:val="40"/>
-        </w:rPr>
-      </w:pPr>
-      <w:r>
-        <w:rPr>
-          <w:sz w:val="40"/>
-          <w:szCs w:val="40"/>
-        </w:rPr>
-        <w:t>Phép biến đổi One Hot</w:t>
-      </w:r>
-    </w:p>
-    <w:p>
-      <w:pPr>
-        <w:rPr>
-          <w:sz w:val="40"/>
-          <w:szCs w:val="40"/>
-        </w:rPr>
-      </w:pPr>
-      <w:r>
-        <w:rPr>
-          <w:sz w:val="40"/>
-          <w:szCs w:val="40"/>
-        </w:rPr>
-        <w:t>PhoBert</w:t>
-      </w:r>
-    </w:p>
-    <w:p>
-      <w:pPr>
-        <w:rPr>
-          <w:sz w:val="40"/>
-          <w:szCs w:val="40"/>
-        </w:rPr>
-      </w:pPr>
-      <w:r>
-        <w:rPr>
-          <w:sz w:val="40"/>
-          <w:szCs w:val="40"/>
-        </w:rPr>
-        <w:t>Perceptron</w:t>
-      </w:r>
-    </w:p>
-    <w:p>
-      <w:pPr>
-        <w:rPr>
-          <w:sz w:val="40"/>
-          <w:szCs w:val="40"/>
-        </w:rPr>
-      </w:pPr>
-      <w:r>
-        <w:rPr>
-          <w:sz w:val="40"/>
-          <w:szCs w:val="40"/>
-        </w:rPr>
-        <w:t xml:space="preserve">Overfiting </w:t>
-      </w:r>
-    </w:p>
-    <w:p>
-      <w:pPr>
-        <w:rPr>
-          <w:sz w:val="40"/>
-          <w:szCs w:val="40"/>
-        </w:rPr>
-      </w:pPr>
-      <w:r>
-        <w:rPr>
-          <w:sz w:val="40"/>
-          <w:szCs w:val="40"/>
-        </w:rPr>
-        <w:t>Session</w:t>
-      </w:r>
-    </w:p>
-    <w:p>
-      <w:pPr>
-        <w:rPr>
-          <w:sz w:val="40"/>
-          <w:szCs w:val="40"/>
-        </w:rPr>
-      </w:pPr>
-      <w:r>
-        <w:rPr>
-          <w:sz w:val="40"/>
-          <w:szCs w:val="40"/>
-        </w:rPr>
-        <w:t xml:space="preserve">Metrics : Số liệu </w:t>
-      </w:r>
-    </w:p>
-    <w:p>
-      <w:pPr>
-        <w:rPr>
-          <w:sz w:val="40"/>
-          <w:szCs w:val="40"/>
-        </w:rPr>
-      </w:pPr>
-      <w:r>
-        <w:rPr>
-          <w:sz w:val="40"/>
-          <w:szCs w:val="40"/>
-        </w:rPr>
-        <w:t>Test case</w:t>
-      </w:r>
-    </w:p>
-    <w:p>
-      <w:pPr>
-        <w:rPr>
-          <w:sz w:val="40"/>
-          <w:szCs w:val="40"/>
-        </w:rPr>
-      </w:pPr>
-    </w:p>
-    <w:p>
-      <w:pPr>
-        <w:rPr>
-          <w:sz w:val="40"/>
-          <w:szCs w:val="40"/>
-        </w:rPr>
+        <w:jc w:val="center"/>
       </w:pPr>
     </w:p>
     <w:sectPr>
@@ -286,6 +1489,7 @@
     <w:lsdException w:name="HTML Sample" w:semiHidden="1" w:unhideWhenUsed="1"/>
     <w:lsdException w:name="HTML Typewriter" w:semiHidden="1" w:unhideWhenUsed="1"/>
     <w:lsdException w:name="HTML Variable" w:semiHidden="1" w:unhideWhenUsed="1"/>
+    <w:lsdException w:name="Normal Table" w:semiHidden="1" w:unhideWhenUsed="1"/>
     <w:lsdException w:name="annotation subject" w:semiHidden="1" w:unhideWhenUsed="1"/>
     <w:lsdException w:name="No List" w:semiHidden="1" w:unhideWhenUsed="1"/>
     <w:lsdException w:name="Outline List 1" w:semiHidden="1" w:unhideWhenUsed="1"/>
@@ -332,8 +1536,10 @@
     <w:lsdException w:name="Table Subtle 2" w:semiHidden="1" w:unhideWhenUsed="1"/>
     <w:lsdException w:name="Table Web 1" w:semiHidden="1" w:unhideWhenUsed="1"/>
     <w:lsdException w:name="Table Web 2" w:semiHidden="1" w:unhideWhenUsed="1"/>
+    <w:lsdException w:name="Table Web 3" w:semiHidden="1" w:unhideWhenUsed="1"/>
     <w:lsdException w:name="Balloon Text" w:semiHidden="1" w:unhideWhenUsed="1"/>
     <w:lsdException w:name="Table Grid" w:uiPriority="39"/>
+    <w:lsdException w:name="Table Theme" w:semiHidden="1" w:unhideWhenUsed="1"/>
     <w:lsdException w:name="Placeholder Text" w:semiHidden="1"/>
     <w:lsdException w:name="No Spacing" w:uiPriority="1" w:qFormat="1"/>
     <w:lsdException w:name="Light Shading" w:uiPriority="60"/>
@@ -585,6 +1791,48 @@
     <w:uiPriority w:val="99"/>
     <w:semiHidden/>
     <w:unhideWhenUsed/>
+  </w:style>
+  <w:style w:type="character" w:styleId="Hyperlink">
+    <w:name w:val="Hyperlink"/>
+    <w:basedOn w:val="DefaultParagraphFont"/>
+    <w:uiPriority w:val="99"/>
+    <w:unhideWhenUsed/>
+    <w:rsid w:val="002F7FB5"/>
+    <w:rPr>
+      <w:color w:val="0563C1" w:themeColor="hyperlink"/>
+      <w:u w:val="single"/>
+    </w:rPr>
+  </w:style>
+  <w:style w:type="character" w:styleId="UnresolvedMention">
+    <w:name w:val="Unresolved Mention"/>
+    <w:basedOn w:val="DefaultParagraphFont"/>
+    <w:uiPriority w:val="99"/>
+    <w:semiHidden/>
+    <w:unhideWhenUsed/>
+    <w:rsid w:val="002F7FB5"/>
+    <w:rPr>
+      <w:color w:val="605E5C"/>
+      <w:shd w:val="clear" w:color="auto" w:fill="E1DFDD"/>
+    </w:rPr>
+  </w:style>
+  <w:style w:type="table" w:styleId="TableGrid">
+    <w:name w:val="Table Grid"/>
+    <w:basedOn w:val="TableNormal"/>
+    <w:uiPriority w:val="39"/>
+    <w:rsid w:val="002F7FB5"/>
+    <w:pPr>
+      <w:spacing w:after="0" w:line="240" w:lineRule="auto"/>
+    </w:pPr>
+    <w:tblPr>
+      <w:tblBorders>
+        <w:top w:val="single" w:sz="4" w:space="0" w:color="auto"/>
+        <w:left w:val="single" w:sz="4" w:space="0" w:color="auto"/>
+        <w:bottom w:val="single" w:sz="4" w:space="0" w:color="auto"/>
+        <w:right w:val="single" w:sz="4" w:space="0" w:color="auto"/>
+        <w:insideH w:val="single" w:sz="4" w:space="0" w:color="auto"/>
+        <w:insideV w:val="single" w:sz="4" w:space="0" w:color="auto"/>
+      </w:tblBorders>
+    </w:tblPr>
   </w:style>
 </w:styles>
 </file>

</xml_diff>